<commit_message>
add success criteria to charter
</commit_message>
<xml_diff>
--- a/documents/charter.docx
+++ b/documents/charter.docx
@@ -562,7 +562,7 @@
         </w:rPr>
         <w:fldChar w:fldCharType="separate"/>
       </w:r>
-      <w:hyperlink w:anchor="_Toc85275483" w:history="1">
+      <w:hyperlink w:anchor="_Toc85292239" w:history="1">
         <w:r>
           <w:rPr>
             <w:rStyle w:val="a9"/>
@@ -596,7 +596,7 @@
             <w:noProof/>
             <w:webHidden/>
           </w:rPr>
-          <w:instrText xml:space="preserve"> PAGEREF _Toc85275483 \h </w:instrText>
+          <w:instrText xml:space="preserve"> PAGEREF _Toc85292239 \h </w:instrText>
         </w:r>
         <w:r>
           <w:rPr>
@@ -643,7 +643,7 @@
           <w:szCs w:val="22"/>
         </w:rPr>
       </w:pPr>
-      <w:hyperlink w:anchor="_Toc85275484" w:history="1">
+      <w:hyperlink w:anchor="_Toc85292240" w:history="1">
         <w:r>
           <w:rPr>
             <w:rStyle w:val="a9"/>
@@ -677,7 +677,7 @@
             <w:noProof/>
             <w:webHidden/>
           </w:rPr>
-          <w:instrText xml:space="preserve"> PAGEREF _Toc85275484 \h </w:instrText>
+          <w:instrText xml:space="preserve"> PAGEREF _Toc85292240 \h </w:instrText>
         </w:r>
         <w:r>
           <w:rPr>
@@ -724,7 +724,7 @@
           <w:szCs w:val="22"/>
         </w:rPr>
       </w:pPr>
-      <w:hyperlink w:anchor="_Toc85275485" w:history="1">
+      <w:hyperlink w:anchor="_Toc85292241" w:history="1">
         <w:r>
           <w:rPr>
             <w:rStyle w:val="a9"/>
@@ -758,7 +758,7 @@
             <w:noProof/>
             <w:webHidden/>
           </w:rPr>
-          <w:instrText xml:space="preserve"> PAGEREF _Toc85275485 \h </w:instrText>
+          <w:instrText xml:space="preserve"> PAGEREF _Toc85292241 \h </w:instrText>
         </w:r>
         <w:r>
           <w:rPr>
@@ -805,7 +805,7 @@
           <w:szCs w:val="22"/>
         </w:rPr>
       </w:pPr>
-      <w:hyperlink w:anchor="_Toc85275486" w:history="1">
+      <w:hyperlink w:anchor="_Toc85292242" w:history="1">
         <w:r>
           <w:rPr>
             <w:rStyle w:val="a9"/>
@@ -818,7 +818,7 @@
             <w:rStyle w:val="a9"/>
             <w:noProof/>
           </w:rPr>
-          <w:t>项目里程碑</w:t>
+          <w:t>项目成功标准</w:t>
         </w:r>
         <w:r>
           <w:rPr>
@@ -839,7 +839,7 @@
             <w:noProof/>
             <w:webHidden/>
           </w:rPr>
-          <w:instrText xml:space="preserve"> PAGEREF _Toc85275486 \h </w:instrText>
+          <w:instrText xml:space="preserve"> PAGEREF _Toc85292242 \h </w:instrText>
         </w:r>
         <w:r>
           <w:rPr>
@@ -859,7 +859,7 @@
             <w:noProof/>
             <w:webHidden/>
           </w:rPr>
-          <w:t>5</w:t>
+          <w:t>4</w:t>
         </w:r>
         <w:r>
           <w:rPr>
@@ -886,7 +886,7 @@
           <w:szCs w:val="22"/>
         </w:rPr>
       </w:pPr>
-      <w:hyperlink w:anchor="_Toc85275487" w:history="1">
+      <w:hyperlink w:anchor="_Toc85292243" w:history="1">
         <w:r>
           <w:rPr>
             <w:rStyle w:val="a9"/>
@@ -899,6 +899,87 @@
             <w:rStyle w:val="a9"/>
             <w:noProof/>
           </w:rPr>
+          <w:t>项目里程碑</w:t>
+        </w:r>
+        <w:r>
+          <w:rPr>
+            <w:noProof/>
+            <w:webHidden/>
+          </w:rPr>
+          <w:tab/>
+        </w:r>
+        <w:r>
+          <w:rPr>
+            <w:noProof/>
+            <w:webHidden/>
+          </w:rPr>
+          <w:fldChar w:fldCharType="begin"/>
+        </w:r>
+        <w:r>
+          <w:rPr>
+            <w:noProof/>
+            <w:webHidden/>
+          </w:rPr>
+          <w:instrText xml:space="preserve"> PAGEREF _Toc85292243 \h </w:instrText>
+        </w:r>
+        <w:r>
+          <w:rPr>
+            <w:noProof/>
+            <w:webHidden/>
+          </w:rPr>
+        </w:r>
+        <w:r>
+          <w:rPr>
+            <w:noProof/>
+            <w:webHidden/>
+          </w:rPr>
+          <w:fldChar w:fldCharType="separate"/>
+        </w:r>
+        <w:r>
+          <w:rPr>
+            <w:noProof/>
+            <w:webHidden/>
+          </w:rPr>
+          <w:t>5</w:t>
+        </w:r>
+        <w:r>
+          <w:rPr>
+            <w:noProof/>
+            <w:webHidden/>
+          </w:rPr>
+          <w:fldChar w:fldCharType="end"/>
+        </w:r>
+      </w:hyperlink>
+    </w:p>
+    <w:p>
+      <w:pPr>
+        <w:pStyle w:val="TOC1"/>
+        <w:tabs>
+          <w:tab w:val="right" w:leader="dot" w:pos="9350"/>
+        </w:tabs>
+        <w:ind w:firstLine="422"/>
+        <w:rPr>
+          <w:rFonts w:asciiTheme="minorHAnsi" w:eastAsiaTheme="minorEastAsia" w:hAnsiTheme="minorHAnsi" w:cstheme="minorBidi"/>
+          <w:b w:val="0"/>
+          <w:bCs w:val="0"/>
+          <w:caps w:val="0"/>
+          <w:noProof/>
+          <w:szCs w:val="22"/>
+        </w:rPr>
+      </w:pPr>
+      <w:hyperlink w:anchor="_Toc85292244" w:history="1">
+        <w:r>
+          <w:rPr>
+            <w:rStyle w:val="a9"/>
+            <w:noProof/>
+          </w:rPr>
+          <w:t xml:space="preserve">6. </w:t>
+        </w:r>
+        <w:r>
+          <w:rPr>
+            <w:rStyle w:val="a9"/>
+            <w:noProof/>
+          </w:rPr>
           <w:t>项目成员与职责</w:t>
         </w:r>
         <w:r>
@@ -920,7 +1001,7 @@
             <w:noProof/>
             <w:webHidden/>
           </w:rPr>
-          <w:instrText xml:space="preserve"> PAGEREF _Toc85275487 \h </w:instrText>
+          <w:instrText xml:space="preserve"> PAGEREF _Toc85292244 \h </w:instrText>
         </w:r>
         <w:r>
           <w:rPr>
@@ -981,7 +1062,7 @@
         <w:pStyle w:val="1"/>
         <w:spacing w:before="240" w:after="240" w:line="300" w:lineRule="auto"/>
       </w:pPr>
-      <w:bookmarkStart w:id="0" w:name="_Toc85275483"/>
+      <w:bookmarkStart w:id="0" w:name="_Toc85292239"/>
       <w:r>
         <w:rPr>
           <w:rFonts w:hint="eastAsia"/>
@@ -1201,6 +1282,126 @@
           </w:p>
         </w:tc>
       </w:tr>
+      <w:tr>
+        <w:tc>
+          <w:tcPr>
+            <w:tcW w:w="4675" w:type="dxa"/>
+          </w:tcPr>
+          <w:p>
+            <w:pPr>
+              <w:spacing w:line="360" w:lineRule="auto"/>
+              <w:rPr>
+                <w:rFonts w:ascii="宋体" w:hAnsi="宋体" w:hint="eastAsia"/>
+                <w:sz w:val="21"/>
+                <w:szCs w:val="21"/>
+              </w:rPr>
+            </w:pPr>
+            <w:r>
+              <w:rPr>
+                <w:rFonts w:ascii="宋体" w:hAnsi="宋体" w:hint="eastAsia"/>
+                <w:sz w:val="21"/>
+                <w:szCs w:val="21"/>
+              </w:rPr>
+              <w:t>开始日期</w:t>
+            </w:r>
+          </w:p>
+        </w:tc>
+        <w:tc>
+          <w:tcPr>
+            <w:tcW w:w="4675" w:type="dxa"/>
+          </w:tcPr>
+          <w:p>
+            <w:pPr>
+              <w:spacing w:line="360" w:lineRule="auto"/>
+              <w:rPr>
+                <w:rFonts w:ascii="宋体" w:eastAsia="宋体" w:hAnsi="宋体" w:cs="Calibri"/>
+                <w:sz w:val="21"/>
+                <w:szCs w:val="21"/>
+              </w:rPr>
+            </w:pPr>
+            <w:r>
+              <w:rPr>
+                <w:rFonts w:ascii="宋体" w:eastAsia="宋体" w:hAnsi="宋体" w:cs="Calibri" w:hint="eastAsia"/>
+                <w:sz w:val="21"/>
+                <w:szCs w:val="21"/>
+              </w:rPr>
+              <w:t>2</w:t>
+            </w:r>
+            <w:r>
+              <w:rPr>
+                <w:rFonts w:ascii="宋体" w:eastAsia="宋体" w:hAnsi="宋体" w:cs="Calibri"/>
+                <w:sz w:val="21"/>
+                <w:szCs w:val="21"/>
+              </w:rPr>
+              <w:t>021/9/</w:t>
+            </w:r>
+            <w:r>
+              <w:rPr>
+                <w:rFonts w:ascii="宋体" w:eastAsia="宋体" w:hAnsi="宋体" w:cs="Calibri"/>
+                <w:sz w:val="21"/>
+                <w:szCs w:val="21"/>
+              </w:rPr>
+              <w:t>6</w:t>
+            </w:r>
+          </w:p>
+        </w:tc>
+      </w:tr>
+      <w:tr>
+        <w:tc>
+          <w:tcPr>
+            <w:tcW w:w="4675" w:type="dxa"/>
+          </w:tcPr>
+          <w:p>
+            <w:pPr>
+              <w:spacing w:line="360" w:lineRule="auto"/>
+              <w:rPr>
+                <w:rFonts w:ascii="宋体" w:hAnsi="宋体" w:hint="eastAsia"/>
+                <w:sz w:val="21"/>
+                <w:szCs w:val="21"/>
+              </w:rPr>
+            </w:pPr>
+            <w:r>
+              <w:rPr>
+                <w:rFonts w:ascii="宋体" w:hAnsi="宋体" w:hint="eastAsia"/>
+                <w:sz w:val="21"/>
+                <w:szCs w:val="21"/>
+              </w:rPr>
+              <w:t>结束日期</w:t>
+            </w:r>
+          </w:p>
+        </w:tc>
+        <w:tc>
+          <w:tcPr>
+            <w:tcW w:w="4675" w:type="dxa"/>
+          </w:tcPr>
+          <w:p>
+            <w:pPr>
+              <w:spacing w:line="360" w:lineRule="auto"/>
+              <w:rPr>
+                <w:rFonts w:ascii="宋体" w:eastAsia="宋体" w:hAnsi="宋体" w:cs="Calibri" w:hint="eastAsia"/>
+                <w:sz w:val="21"/>
+                <w:szCs w:val="21"/>
+              </w:rPr>
+            </w:pPr>
+            <w:r>
+              <w:rPr>
+                <w:rFonts w:ascii="宋体" w:eastAsia="宋体" w:hAnsi="宋体" w:cs="Calibri" w:hint="eastAsia"/>
+                <w:sz w:val="21"/>
+                <w:szCs w:val="21"/>
+              </w:rPr>
+              <w:t>2</w:t>
+            </w:r>
+            <w:r>
+              <w:rPr>
+                <w:rFonts w:ascii="宋体" w:eastAsia="宋体" w:hAnsi="宋体" w:cs="Calibri"/>
+                <w:sz w:val="21"/>
+                <w:szCs w:val="21"/>
+              </w:rPr>
+              <w:t>021/12/15</w:t>
+            </w:r>
+          </w:p>
+        </w:tc>
+      </w:tr>
     </w:tbl>
     <w:p>
       <w:pPr>
@@ -1217,7 +1418,7 @@
         <w:pStyle w:val="1"/>
         <w:spacing w:before="240" w:after="240" w:line="300" w:lineRule="auto"/>
       </w:pPr>
-      <w:bookmarkStart w:id="1" w:name="_Toc85275484"/>
+      <w:bookmarkStart w:id="1" w:name="_Toc85292240"/>
       <w:r>
         <w:rPr>
           <w:rFonts w:hint="eastAsia"/>
@@ -1258,7 +1459,7 @@
         <w:pStyle w:val="1"/>
         <w:spacing w:before="240" w:after="240" w:line="300" w:lineRule="auto"/>
       </w:pPr>
-      <w:bookmarkStart w:id="2" w:name="_Toc85275485"/>
+      <w:bookmarkStart w:id="2" w:name="_Toc85292241"/>
       <w:r>
         <w:rPr>
           <w:rFonts w:hint="eastAsia"/>
@@ -1369,7 +1570,149 @@
         <w:t>成功开发出一款专注于数据可视化和极简风格的记账安卓软件。</w:t>
       </w:r>
     </w:p>
-    <w:p/>
+    <w:p>
+      <w:r>
+        <w:rPr>
+          <w:rFonts w:ascii="宋体" w:eastAsia="宋体" w:hAnsi="宋体" w:hint="eastAsia"/>
+        </w:rPr>
+        <w:t>4</w:t>
+      </w:r>
+      <w:r>
+        <w:rPr>
+          <w:rFonts w:ascii="宋体" w:eastAsia="宋体" w:hAnsi="宋体"/>
+        </w:rPr>
+        <w:t xml:space="preserve">. </w:t>
+      </w:r>
+      <w:r>
+        <w:rPr>
+          <w:rFonts w:ascii="宋体" w:eastAsia="宋体" w:hAnsi="宋体" w:hint="eastAsia"/>
+        </w:rPr>
+        <w:t>积</w:t>
+      </w:r>
+      <w:r>
+        <w:rPr>
+          <w:rFonts w:hint="eastAsia"/>
+        </w:rPr>
+        <w:t>累相关经验，为今后建设类似项目提供借鉴</w:t>
+      </w:r>
+      <w:r>
+        <w:rPr>
+          <w:rFonts w:hint="eastAsia"/>
+        </w:rPr>
+        <w:t>。</w:t>
+      </w:r>
+    </w:p>
+    <w:p>
+      <w:pPr>
+        <w:pStyle w:val="1"/>
+        <w:spacing w:before="240" w:after="240" w:line="300" w:lineRule="auto"/>
+      </w:pPr>
+      <w:bookmarkStart w:id="3" w:name="_Toc85292242"/>
+      <w:r>
+        <w:rPr>
+          <w:rFonts w:hint="eastAsia"/>
+        </w:rPr>
+        <w:t>项目</w:t>
+      </w:r>
+      <w:r>
+        <w:rPr>
+          <w:rFonts w:hint="eastAsia"/>
+        </w:rPr>
+        <w:t>成功标准</w:t>
+      </w:r>
+      <w:bookmarkEnd w:id="3"/>
+    </w:p>
+    <w:p>
+      <w:pPr>
+        <w:rPr>
+          <w:rFonts w:ascii="宋体" w:eastAsia="宋体" w:hAnsi="宋体" w:cs="Calibri" w:hint="eastAsia"/>
+          <w:sz w:val="21"/>
+          <w:szCs w:val="21"/>
+        </w:rPr>
+      </w:pPr>
+      <w:r>
+        <w:rPr>
+          <w:rFonts w:ascii="宋体" w:eastAsia="宋体" w:hAnsi="宋体" w:cs="Calibri" w:hint="eastAsia"/>
+          <w:sz w:val="21"/>
+          <w:szCs w:val="21"/>
+        </w:rPr>
+        <w:t>1</w:t>
+      </w:r>
+      <w:r>
+        <w:rPr>
+          <w:rFonts w:ascii="宋体" w:eastAsia="宋体" w:hAnsi="宋体" w:cs="Calibri"/>
+          <w:sz w:val="21"/>
+          <w:szCs w:val="21"/>
+        </w:rPr>
+        <w:t xml:space="preserve">. </w:t>
+      </w:r>
+      <w:r>
+        <w:rPr>
+          <w:rFonts w:ascii="宋体" w:eastAsia="宋体" w:hAnsi="宋体" w:cs="Calibri" w:hint="eastAsia"/>
+          <w:sz w:val="21"/>
+          <w:szCs w:val="21"/>
+        </w:rPr>
+        <w:t>本项目采用分阶段提交成果验收的方法。在得到本阶段成果的确认以后，在开始下一阶段的实施工作，以保证项目始终在项目干系人意见一致的前提下进行。</w:t>
+      </w:r>
+    </w:p>
+    <w:p>
+      <w:pPr>
+        <w:rPr>
+          <w:rFonts w:hint="eastAsia"/>
+        </w:rPr>
+      </w:pPr>
+      <w:r>
+        <w:rPr>
+          <w:rFonts w:ascii="宋体" w:eastAsia="宋体" w:hAnsi="宋体" w:cs="Calibri" w:hint="eastAsia"/>
+          <w:sz w:val="21"/>
+          <w:szCs w:val="21"/>
+        </w:rPr>
+        <w:t>2</w:t>
+      </w:r>
+      <w:r>
+        <w:rPr>
+          <w:rFonts w:ascii="宋体" w:eastAsia="宋体" w:hAnsi="宋体" w:cs="Calibri"/>
+          <w:sz w:val="21"/>
+          <w:szCs w:val="21"/>
+        </w:rPr>
+        <w:t xml:space="preserve">. </w:t>
+      </w:r>
+      <w:r>
+        <w:rPr>
+          <w:rFonts w:ascii="宋体" w:eastAsia="宋体" w:hAnsi="宋体" w:cs="Calibri" w:hint="eastAsia"/>
+          <w:sz w:val="21"/>
+          <w:szCs w:val="21"/>
+        </w:rPr>
+        <w:t>开发的</w:t>
+      </w:r>
+      <w:r>
+        <w:rPr>
+          <w:rFonts w:hint="eastAsia"/>
+        </w:rPr>
+        <w:t>软件必须与文字说明一致，经过全面测试，准时完成。由公司</w:t>
+      </w:r>
+      <w:r>
+        <w:rPr>
+          <w:rFonts w:hint="eastAsia"/>
+        </w:rPr>
+        <w:t>C</w:t>
+      </w:r>
+      <w:r>
+        <w:t>EO</w:t>
+      </w:r>
+      <w:r>
+        <w:rPr>
+          <w:rFonts w:hint="eastAsia"/>
+        </w:rPr>
+        <w:t>正式批准，并附上其他关键利益相关的意见</w:t>
+      </w:r>
+      <w:r>
+        <w:rPr>
+          <w:rFonts w:hint="eastAsia"/>
+        </w:rPr>
+        <w:t>。</w:t>
+      </w:r>
+    </w:p>
     <w:p>
       <w:pPr>
         <w:rPr>
@@ -1390,7 +1733,7 @@
         <w:pStyle w:val="1"/>
         <w:spacing w:before="240" w:after="240" w:line="300" w:lineRule="auto"/>
       </w:pPr>
-      <w:bookmarkStart w:id="3" w:name="_Toc85275486"/>
+      <w:bookmarkStart w:id="4" w:name="_Toc85292243"/>
       <w:r>
         <w:rPr>
           <w:rFonts w:hint="eastAsia"/>
@@ -1398,7 +1741,7 @@
         <w:lastRenderedPageBreak/>
         <w:t>项目里程碑</w:t>
       </w:r>
-      <w:bookmarkEnd w:id="3"/>
+      <w:bookmarkEnd w:id="4"/>
     </w:p>
     <w:p>
       <w:pPr>
@@ -2221,12 +2564,12 @@
         <w:pStyle w:val="1"/>
         <w:spacing w:before="240" w:after="240" w:line="300" w:lineRule="auto"/>
       </w:pPr>
-      <w:bookmarkStart w:id="4" w:name="_Toc85275487"/>
+      <w:bookmarkStart w:id="5" w:name="_Toc85292244"/>
       <w:r>
         <w:lastRenderedPageBreak/>
         <w:t>项目成员与职责</w:t>
       </w:r>
-      <w:bookmarkEnd w:id="4"/>
+      <w:bookmarkEnd w:id="5"/>
     </w:p>
     <w:tbl>
       <w:tblPr>
@@ -2243,9 +2586,10 @@
         <w:tblLook w:val="04A0" w:firstRow="1" w:lastRow="0" w:firstColumn="1" w:lastColumn="0" w:noHBand="0" w:noVBand="1"/>
       </w:tblPr>
       <w:tblGrid>
-        <w:gridCol w:w="3080"/>
-        <w:gridCol w:w="3081"/>
-        <w:gridCol w:w="3081"/>
+        <w:gridCol w:w="2353"/>
+        <w:gridCol w:w="2293"/>
+        <w:gridCol w:w="2352"/>
+        <w:gridCol w:w="2352"/>
       </w:tblGrid>
       <w:tr>
         <w:trPr>
@@ -2253,7 +2597,7 @@
         </w:trPr>
         <w:tc>
           <w:tcPr>
-            <w:tcW w:w="3080" w:type="dxa"/>
+            <w:tcW w:w="2353" w:type="dxa"/>
             <w:shd w:val="clear" w:color="auto" w:fill="D9D9D9"/>
           </w:tcPr>
           <w:p>
@@ -2271,7 +2615,7 @@
                 <w:szCs w:val="20"/>
               </w:rPr>
             </w:pPr>
-            <w:bookmarkStart w:id="5" w:name="_Hlk85269716"/>
+            <w:bookmarkStart w:id="6" w:name="_Hlk85269716"/>
             <w:r>
               <w:rPr>
                 <w:rFonts w:eastAsia="宋体" w:hint="eastAsia"/>
@@ -2280,13 +2624,13 @@
                 <w:sz w:val="21"/>
                 <w:szCs w:val="20"/>
               </w:rPr>
-              <w:t>修改人</w:t>
+              <w:t>姓名</w:t>
             </w:r>
           </w:p>
         </w:tc>
         <w:tc>
           <w:tcPr>
-            <w:tcW w:w="3081" w:type="dxa"/>
+            <w:tcW w:w="2293" w:type="dxa"/>
             <w:shd w:val="clear" w:color="auto" w:fill="D9D9D9"/>
           </w:tcPr>
           <w:p>
@@ -2297,28 +2641,28 @@
               <w:spacing w:before="60" w:after="60" w:line="300" w:lineRule="auto"/>
               <w:jc w:val="both"/>
               <w:rPr>
-                <w:rFonts w:eastAsia="宋体"/>
-                <w:b/>
-                <w:kern w:val="2"/>
-                <w:sz w:val="21"/>
-                <w:szCs w:val="20"/>
-              </w:rPr>
-            </w:pPr>
-            <w:r>
-              <w:rPr>
                 <w:rFonts w:eastAsia="宋体" w:hint="eastAsia"/>
                 <w:b/>
                 <w:kern w:val="2"/>
                 <w:sz w:val="21"/>
                 <w:szCs w:val="20"/>
               </w:rPr>
-              <w:t>修改时间</w:t>
+            </w:pPr>
+            <w:r>
+              <w:rPr>
+                <w:rFonts w:eastAsia="宋体" w:hint="eastAsia"/>
+                <w:b/>
+                <w:kern w:val="2"/>
+                <w:sz w:val="21"/>
+                <w:szCs w:val="20"/>
+              </w:rPr>
+              <w:t>角色</w:t>
             </w:r>
           </w:p>
         </w:tc>
         <w:tc>
           <w:tcPr>
-            <w:tcW w:w="3081" w:type="dxa"/>
+            <w:tcW w:w="2352" w:type="dxa"/>
             <w:shd w:val="clear" w:color="auto" w:fill="D9D9D9"/>
           </w:tcPr>
           <w:p>
@@ -2344,7 +2688,39 @@
                 <w:sz w:val="21"/>
                 <w:szCs w:val="20"/>
               </w:rPr>
-              <w:t>修改内容</w:t>
+              <w:t>职位</w:t>
+            </w:r>
+          </w:p>
+        </w:tc>
+        <w:tc>
+          <w:tcPr>
+            <w:tcW w:w="2352" w:type="dxa"/>
+            <w:shd w:val="clear" w:color="auto" w:fill="D9D9D9"/>
+          </w:tcPr>
+          <w:p>
+            <w:pPr>
+              <w:widowControl w:val="0"/>
+              <w:adjustRightInd w:val="0"/>
+              <w:snapToGrid w:val="0"/>
+              <w:spacing w:before="60" w:after="60" w:line="300" w:lineRule="auto"/>
+              <w:jc w:val="both"/>
+              <w:rPr>
+                <w:rFonts w:eastAsia="宋体"/>
+                <w:b/>
+                <w:kern w:val="2"/>
+                <w:sz w:val="21"/>
+                <w:szCs w:val="20"/>
+              </w:rPr>
+            </w:pPr>
+            <w:r>
+              <w:rPr>
+                <w:rFonts w:eastAsia="宋体" w:hint="eastAsia"/>
+                <w:b/>
+                <w:kern w:val="2"/>
+                <w:sz w:val="21"/>
+                <w:szCs w:val="20"/>
+              </w:rPr>
+              <w:t>联系方式</w:t>
             </w:r>
           </w:p>
         </w:tc>
@@ -2355,7 +2731,7 @@
         </w:trPr>
         <w:tc>
           <w:tcPr>
-            <w:tcW w:w="3080" w:type="dxa"/>
+            <w:tcW w:w="2353" w:type="dxa"/>
             <w:shd w:val="clear" w:color="auto" w:fill="auto"/>
           </w:tcPr>
           <w:p>
@@ -2383,7 +2759,30 @@
         </w:tc>
         <w:tc>
           <w:tcPr>
-            <w:tcW w:w="3081" w:type="dxa"/>
+            <w:tcW w:w="2293" w:type="dxa"/>
+          </w:tcPr>
+          <w:p>
+            <w:pPr>
+              <w:widowControl w:val="0"/>
+              <w:adjustRightInd w:val="0"/>
+              <w:snapToGrid w:val="0"/>
+              <w:spacing w:before="60" w:after="60" w:line="300" w:lineRule="auto"/>
+              <w:jc w:val="both"/>
+              <w:rPr>
+                <w:rFonts w:hint="eastAsia"/>
+              </w:rPr>
+            </w:pPr>
+            <w:r>
+              <w:rPr>
+                <w:rFonts w:hint="eastAsia"/>
+              </w:rPr>
+              <w:t>项目经理（第一次迭代）、项目组成员</w:t>
+            </w:r>
+          </w:p>
+        </w:tc>
+        <w:tc>
+          <w:tcPr>
+            <w:tcW w:w="2352" w:type="dxa"/>
             <w:shd w:val="clear" w:color="auto" w:fill="auto"/>
           </w:tcPr>
           <w:p>
@@ -2411,7 +2810,7 @@
         </w:tc>
         <w:tc>
           <w:tcPr>
-            <w:tcW w:w="3081" w:type="dxa"/>
+            <w:tcW w:w="2352" w:type="dxa"/>
             <w:shd w:val="clear" w:color="auto" w:fill="auto"/>
           </w:tcPr>
           <w:p>
@@ -2433,7 +2832,10 @@
               <w:rPr>
                 <w:rFonts w:hint="eastAsia"/>
               </w:rPr>
-              <w:t>第一任项目经理</w:t>
+              <w:t>xuyuezzg</w:t>
+            </w:r>
+            <w:r>
+              <w:t>@126.com</w:t>
             </w:r>
           </w:p>
         </w:tc>
@@ -2444,7 +2846,7 @@
         </w:trPr>
         <w:tc>
           <w:tcPr>
-            <w:tcW w:w="3080" w:type="dxa"/>
+            <w:tcW w:w="2353" w:type="dxa"/>
             <w:shd w:val="clear" w:color="auto" w:fill="auto"/>
           </w:tcPr>
           <w:p>
@@ -2472,7 +2874,30 @@
         </w:tc>
         <w:tc>
           <w:tcPr>
-            <w:tcW w:w="3081" w:type="dxa"/>
+            <w:tcW w:w="2293" w:type="dxa"/>
+          </w:tcPr>
+          <w:p>
+            <w:pPr>
+              <w:widowControl w:val="0"/>
+              <w:adjustRightInd w:val="0"/>
+              <w:snapToGrid w:val="0"/>
+              <w:spacing w:before="60" w:after="60" w:line="300" w:lineRule="auto"/>
+              <w:jc w:val="both"/>
+              <w:rPr>
+                <w:rFonts w:hint="eastAsia"/>
+              </w:rPr>
+            </w:pPr>
+            <w:r>
+              <w:rPr>
+                <w:rFonts w:hint="eastAsia"/>
+              </w:rPr>
+              <w:t>项目经理（第二次迭代）、项目组成员</w:t>
+            </w:r>
+          </w:p>
+        </w:tc>
+        <w:tc>
+          <w:tcPr>
+            <w:tcW w:w="2352" w:type="dxa"/>
             <w:shd w:val="clear" w:color="auto" w:fill="auto"/>
           </w:tcPr>
           <w:p>
@@ -2500,7 +2925,7 @@
         </w:tc>
         <w:tc>
           <w:tcPr>
-            <w:tcW w:w="3081" w:type="dxa"/>
+            <w:tcW w:w="2352" w:type="dxa"/>
             <w:shd w:val="clear" w:color="auto" w:fill="auto"/>
           </w:tcPr>
           <w:p>
@@ -2519,10 +2944,7 @@
               </w:rPr>
             </w:pPr>
             <w:r>
-              <w:rPr>
-                <w:rFonts w:hint="eastAsia"/>
-              </w:rPr>
-              <w:t>项目组成员</w:t>
+              <w:t>leolmy@qq.com</w:t>
             </w:r>
           </w:p>
         </w:tc>
@@ -2533,7 +2955,7 @@
         </w:trPr>
         <w:tc>
           <w:tcPr>
-            <w:tcW w:w="3080" w:type="dxa"/>
+            <w:tcW w:w="2353" w:type="dxa"/>
             <w:shd w:val="clear" w:color="auto" w:fill="auto"/>
           </w:tcPr>
           <w:p>
@@ -2561,7 +2983,30 @@
         </w:tc>
         <w:tc>
           <w:tcPr>
-            <w:tcW w:w="3081" w:type="dxa"/>
+            <w:tcW w:w="2293" w:type="dxa"/>
+          </w:tcPr>
+          <w:p>
+            <w:pPr>
+              <w:widowControl w:val="0"/>
+              <w:adjustRightInd w:val="0"/>
+              <w:snapToGrid w:val="0"/>
+              <w:spacing w:before="60" w:after="60" w:line="300" w:lineRule="auto"/>
+              <w:jc w:val="both"/>
+              <w:rPr>
+                <w:rFonts w:hint="eastAsia"/>
+              </w:rPr>
+            </w:pPr>
+            <w:r>
+              <w:rPr>
+                <w:rFonts w:hint="eastAsia"/>
+              </w:rPr>
+              <w:t>项目经理（第三次迭代）、项目组成员</w:t>
+            </w:r>
+          </w:p>
+        </w:tc>
+        <w:tc>
+          <w:tcPr>
+            <w:tcW w:w="2352" w:type="dxa"/>
             <w:shd w:val="clear" w:color="auto" w:fill="auto"/>
           </w:tcPr>
           <w:p>
@@ -2589,7 +3034,7 @@
         </w:tc>
         <w:tc>
           <w:tcPr>
-            <w:tcW w:w="3081" w:type="dxa"/>
+            <w:tcW w:w="2352" w:type="dxa"/>
             <w:shd w:val="clear" w:color="auto" w:fill="auto"/>
           </w:tcPr>
           <w:p>
@@ -2611,12 +3056,15 @@
               <w:rPr>
                 <w:rFonts w:hint="eastAsia"/>
               </w:rPr>
-              <w:t>项目组成员</w:t>
+              <w:t>k</w:t>
+            </w:r>
+            <w:r>
+              <w:t>idommoc@gmail.com</w:t>
             </w:r>
           </w:p>
         </w:tc>
       </w:tr>
-      <w:bookmarkEnd w:id="5"/>
+      <w:bookmarkEnd w:id="6"/>
     </w:tbl>
     <w:p>
       <w:pPr>

</xml_diff>